<commit_message>
fix svg fucking image
</commit_message>
<xml_diff>
--- a/backend/form_report/templates/doc_report_template.docx
+++ b/backend/form_report/templates/doc_report_template.docx
@@ -14,6 +14,7 @@
           <w:bCs/>
           <w:sz w:val="36"/>
           <w:szCs w:val="28"/>
+          <w:lang w:val="en-US"/>
         </w:rPr>
       </w:pPr>
       <w:r>
@@ -31,6 +32,7 @@
           <w:bCs/>
           <w:sz w:val="36"/>
           <w:szCs w:val="28"/>
+          <w:lang w:val="en-US"/>
         </w:rPr>
         <w:t xml:space="preserve"> </w:t>
       </w:r>
@@ -49,6 +51,7 @@
           <w:bCs/>
           <w:sz w:val="36"/>
           <w:szCs w:val="28"/>
+          <w:lang w:val="en-US"/>
         </w:rPr>
         <w:t xml:space="preserve"> </w:t>
       </w:r>
@@ -67,6 +70,7 @@
           <w:bCs/>
           <w:sz w:val="36"/>
           <w:szCs w:val="28"/>
+          <w:lang w:val="en-US"/>
         </w:rPr>
         <w:t xml:space="preserve"> </w:t>
       </w:r>
@@ -1404,27 +1408,14 @@
               <w:ind w:firstLine="0"/>
               <w:jc w:val="center"/>
             </w:pPr>
-            <w:r>
-              <w:fldChar w:fldCharType="begin"/>
-            </w:r>
-            <w:r>
-              <w:instrText xml:space="preserve"> MERGEFIELD  ekg_id  \* MERGEFORMAT </w:instrText>
-            </w:r>
-            <w:r>
-              <w:fldChar w:fldCharType="separate"/>
-            </w:r>
-            <w:r>
-              <w:rPr>
-                <w:noProof/>
-              </w:rPr>
-              <w:t>«ekg_id»</w:t>
-            </w:r>
-            <w:r>
-              <w:rPr>
-                <w:noProof/>
-              </w:rPr>
-              <w:fldChar w:fldCharType="end"/>
-            </w:r>
+            <w:fldSimple w:instr=" MERGEFIELD  ekg_id  \* MERGEFORMAT ">
+              <w:r>
+                <w:rPr>
+                  <w:noProof/>
+                </w:rPr>
+                <w:t>«ekg_id»</w:t>
+              </w:r>
+            </w:fldSimple>
           </w:p>
         </w:tc>
         <w:tc>
@@ -1437,27 +1428,14 @@
               <w:ind w:firstLine="0"/>
               <w:jc w:val="center"/>
             </w:pPr>
-            <w:r>
-              <w:fldChar w:fldCharType="begin"/>
-            </w:r>
-            <w:r>
-              <w:instrText xml:space="preserve"> MERGEFIELD  registry_date  \* MERGEFORMAT </w:instrText>
-            </w:r>
-            <w:r>
-              <w:fldChar w:fldCharType="separate"/>
-            </w:r>
-            <w:r>
-              <w:rPr>
-                <w:noProof/>
-              </w:rPr>
-              <w:t>«registry_date»</w:t>
-            </w:r>
-            <w:r>
-              <w:rPr>
-                <w:noProof/>
-              </w:rPr>
-              <w:fldChar w:fldCharType="end"/>
-            </w:r>
+            <w:fldSimple w:instr=" MERGEFIELD  registry_date  \* MERGEFORMAT ">
+              <w:r>
+                <w:rPr>
+                  <w:noProof/>
+                </w:rPr>
+                <w:t>«registry_date»</w:t>
+              </w:r>
+            </w:fldSimple>
           </w:p>
         </w:tc>
         <w:tc>
@@ -1470,27 +1448,14 @@
               <w:ind w:firstLine="0"/>
               <w:jc w:val="center"/>
             </w:pPr>
-            <w:r>
-              <w:fldChar w:fldCharType="begin"/>
-            </w:r>
-            <w:r>
-              <w:instrText xml:space="preserve"> MERGEFIELD  prob_log_reg  \* MERGEFORMAT </w:instrText>
-            </w:r>
-            <w:r>
-              <w:fldChar w:fldCharType="separate"/>
-            </w:r>
-            <w:r>
-              <w:rPr>
-                <w:noProof/>
-              </w:rPr>
-              <w:t>«prob_log_reg»</w:t>
-            </w:r>
-            <w:r>
-              <w:rPr>
-                <w:noProof/>
-              </w:rPr>
-              <w:fldChar w:fldCharType="end"/>
-            </w:r>
+            <w:fldSimple w:instr=" MERGEFIELD  prob_log_reg  \* MERGEFORMAT ">
+              <w:r>
+                <w:rPr>
+                  <w:noProof/>
+                </w:rPr>
+                <w:t>«prob_log_reg»</w:t>
+              </w:r>
+            </w:fldSimple>
           </w:p>
         </w:tc>
         <w:tc>
@@ -1503,27 +1468,14 @@
               <w:ind w:firstLine="0"/>
               <w:jc w:val="center"/>
             </w:pPr>
-            <w:r>
-              <w:fldChar w:fldCharType="begin"/>
-            </w:r>
-            <w:r>
-              <w:instrText xml:space="preserve"> MERGEFIELD  prob_rnd_forest  \* MERGEFORMAT </w:instrText>
-            </w:r>
-            <w:r>
-              <w:fldChar w:fldCharType="separate"/>
-            </w:r>
-            <w:r>
-              <w:rPr>
-                <w:noProof/>
-              </w:rPr>
-              <w:t>«prob_rnd_forest»</w:t>
-            </w:r>
-            <w:r>
-              <w:rPr>
-                <w:noProof/>
-              </w:rPr>
-              <w:fldChar w:fldCharType="end"/>
-            </w:r>
+            <w:fldSimple w:instr=" MERGEFIELD  prob_rnd_forest  \* MERGEFORMAT ">
+              <w:r>
+                <w:rPr>
+                  <w:noProof/>
+                </w:rPr>
+                <w:t>«prob_rnd_forest»</w:t>
+              </w:r>
+            </w:fldSimple>
           </w:p>
         </w:tc>
         <w:tc>
@@ -1536,27 +1488,14 @@
               <w:ind w:firstLine="0"/>
               <w:jc w:val="center"/>
             </w:pPr>
-            <w:r>
-              <w:fldChar w:fldCharType="begin"/>
-            </w:r>
-            <w:r>
-              <w:instrText xml:space="preserve"> MERGEFIELD  prob_log_svm  \* MERGEFORMAT </w:instrText>
-            </w:r>
-            <w:r>
-              <w:fldChar w:fldCharType="separate"/>
-            </w:r>
-            <w:r>
-              <w:rPr>
-                <w:noProof/>
-              </w:rPr>
-              <w:t>«prob_log_svm»</w:t>
-            </w:r>
-            <w:r>
-              <w:rPr>
-                <w:noProof/>
-              </w:rPr>
-              <w:fldChar w:fldCharType="end"/>
-            </w:r>
+            <w:fldSimple w:instr=" MERGEFIELD  prob_log_svm  \* MERGEFORMAT ">
+              <w:r>
+                <w:rPr>
+                  <w:noProof/>
+                </w:rPr>
+                <w:t>«prob_log_svm»</w:t>
+              </w:r>
+            </w:fldSimple>
             <w:r>
               <w:t xml:space="preserve"> </w:t>
             </w:r>
@@ -1568,6 +1507,30 @@
       <w:pPr>
         <w:ind w:firstLine="0"/>
       </w:pPr>
+    </w:p>
+    <w:p>
+      <w:pPr>
+        <w:ind w:firstLine="0"/>
+        <w:jc w:val="center"/>
+      </w:pPr>
+      <w:r>
+        <w:rPr>
+          <w:lang w:val="en-US"/>
+        </w:rPr>
+        <w:t>{{</w:t>
+      </w:r>
+      <w:r>
+        <w:rPr>
+          <w:lang w:val="en-US"/>
+        </w:rPr>
+        <w:t xml:space="preserve"> I</w:t>
+      </w:r>
+      <w:r>
+        <w:rPr>
+          <w:lang w:val="en-US"/>
+        </w:rPr>
+        <w:t>mage }}</w:t>
+      </w:r>
     </w:p>
     <w:sectPr>
       <w:footerReference w:type="default" r:id="rId6"/>

</xml_diff>